<commit_message>
add ooziemini test and dashview doc v1
</commit_message>
<xml_diff>
--- a/dashview/doc/DashView_v1.docx
+++ b/dashview/doc/DashView_v1.docx
@@ -1198,7 +1198,7 @@
           <v:shape id="_x0000_i1025" type="#_x0000_t75" style="width:6in;height:329.15pt" o:ole="">
             <v:imagedata r:id="rId5" o:title=""/>
           </v:shape>
-          <o:OLEObject Type="Embed" ProgID="Visio.Drawing.15" ShapeID="_x0000_i1025" DrawAspect="Content" ObjectID="_1537886614" r:id="rId6"/>
+          <o:OLEObject Type="Embed" ProgID="Visio.Drawing.15" ShapeID="_x0000_i1025" DrawAspect="Content" ObjectID="_1537898848" r:id="rId6"/>
         </w:object>
       </w:r>
     </w:p>
@@ -1411,23 +1411,14 @@
     </w:p>
     <w:p>
       <w:pPr>
-        <w:pStyle w:val="ListParagraph"/>
-        <w:ind w:left="360" w:firstLine="0"/>
-      </w:pPr>
-    </w:p>
-    <w:p>
-      <w:pPr>
-        <w:ind w:left="0" w:firstLine="0"/>
-      </w:pPr>
-    </w:p>
-    <w:p>
-      <w:pPr>
         <w:pStyle w:val="Heading1"/>
         <w:numPr>
           <w:ilvl w:val="0"/>
           <w:numId w:val="1"/>
         </w:numPr>
       </w:pPr>
+      <w:bookmarkStart w:id="0" w:name="_GoBack"/>
+      <w:bookmarkEnd w:id="0"/>
       <w:r>
         <w:t xml:space="preserve">Custom </w:t>
       </w:r>
@@ -1702,8 +1693,6 @@
           <w:numId w:val="1"/>
         </w:numPr>
       </w:pPr>
-      <w:bookmarkStart w:id="0" w:name="_GoBack"/>
-      <w:bookmarkEnd w:id="0"/>
       <w:r>
         <w:t>Reference</w:t>
       </w:r>

</xml_diff>